<commit_message>
fix(activity1): update activity 1 and update activity 1 slides
</commit_message>
<xml_diff>
--- a/materials/activities/KitClient-Linux.docx
+++ b/materials/activities/KitClient-Linux.docx
@@ -1815,7 +1815,13 @@
         <w:rPr>
           <w:rFonts w:asciiTheme="minorHAnsi" w:hAnsiTheme="minorHAnsi" w:cstheme="minorHAnsi"/>
         </w:rPr>
-        <w:t xml:space="preserve">11. Recall that Git repositories maintain a complete history of all changes.  To do this, </w:t>
+        <w:t xml:space="preserve">11. </w:t>
+      </w:r>
+      <w:r>
+        <w:rPr>
+          <w:rFonts w:asciiTheme="minorHAnsi" w:hAnsiTheme="minorHAnsi" w:cstheme="minorHAnsi"/>
+        </w:rPr>
+        <w:t xml:space="preserve">Recall that Git repositories maintain a complete history of all changes, including who made each change.  To do this, </w:t>
       </w:r>
       <w:r>
         <w:rPr>
@@ -1827,7 +1833,7 @@
         <w:rPr>
           <w:rFonts w:asciiTheme="minorHAnsi" w:hAnsiTheme="minorHAnsi" w:cstheme="minorHAnsi"/>
         </w:rPr>
-        <w:t xml:space="preserve"> needs to know a little bit of information about you.  This question will have you do a little configuration to provide </w:t>
+        <w:t xml:space="preserve"> needs to know a little bit of information about you.  This question will have you do some configuration to provide </w:t>
       </w:r>
       <w:r>
         <w:rPr>
@@ -1839,39 +1845,122 @@
         <w:rPr>
           <w:rFonts w:asciiTheme="minorHAnsi" w:hAnsiTheme="minorHAnsi" w:cstheme="minorHAnsi"/>
         </w:rPr>
-        <w:t xml:space="preserve"> with the information that it needs. </w:t>
-      </w:r>
-    </w:p>
-    <w:p>
-      <w:pPr>
-        <w:rPr>
-          <w:rFonts w:asciiTheme="minorHAnsi" w:hAnsiTheme="minorHAnsi" w:cstheme="minorHAnsi"/>
-        </w:rPr>
-      </w:pPr>
-    </w:p>
-    <w:p>
-      <w:pPr>
-        <w:rPr>
-          <w:rFonts w:asciiTheme="minorHAnsi" w:hAnsiTheme="minorHAnsi" w:cstheme="minorHAnsi"/>
-        </w:rPr>
-      </w:pPr>
-      <w:r>
-        <w:rPr>
-          <w:rFonts w:asciiTheme="minorHAnsi" w:hAnsiTheme="minorHAnsi" w:cstheme="minorHAnsi"/>
-        </w:rPr>
-        <w:t xml:space="preserve">Enter the following commands one by one on the command line replacing the </w:t>
+        <w:t xml:space="preserve"> with the information that it needs to attribute changes that you make to you. </w:t>
+      </w:r>
+    </w:p>
+    <w:p>
+      <w:pPr>
+        <w:rPr>
+          <w:rFonts w:asciiTheme="minorHAnsi" w:hAnsiTheme="minorHAnsi" w:cstheme="minorHAnsi"/>
+        </w:rPr>
+      </w:pPr>
+    </w:p>
+    <w:p>
+      <w:pPr>
+        <w:rPr>
+          <w:rFonts w:asciiTheme="minorHAnsi" w:hAnsiTheme="minorHAnsi" w:cstheme="minorHAnsi"/>
+        </w:rPr>
+      </w:pPr>
+      <w:r>
+        <w:rPr>
+          <w:rFonts w:asciiTheme="minorHAnsi" w:hAnsiTheme="minorHAnsi" w:cstheme="minorHAnsi"/>
+        </w:rPr>
+        <w:t xml:space="preserve">Git identifies the author of each change using two pieces of information: A </w:t>
+      </w:r>
+      <w:r>
+        <w:rPr>
+          <w:rFonts w:asciiTheme="minorHAnsi" w:hAnsiTheme="minorHAnsi" w:cstheme="minorHAnsi"/>
+          <w:i/>
+          <w:iCs/>
+        </w:rPr>
+        <w:t>name</w:t>
+      </w:r>
+      <w:r>
+        <w:rPr>
+          <w:rFonts w:asciiTheme="minorHAnsi" w:hAnsiTheme="minorHAnsi" w:cstheme="minorHAnsi"/>
+        </w:rPr>
+        <w:t xml:space="preserve"> and an</w:t>
+      </w:r>
+      <w:r>
+        <w:rPr>
+          <w:rFonts w:asciiTheme="minorHAnsi" w:hAnsiTheme="minorHAnsi" w:cstheme="minorHAnsi"/>
+          <w:i/>
+          <w:iCs/>
+        </w:rPr>
+        <w:t xml:space="preserve"> e-mail</w:t>
+      </w:r>
+      <w:r>
+        <w:rPr>
+          <w:rFonts w:asciiTheme="minorHAnsi" w:hAnsiTheme="minorHAnsi" w:cstheme="minorHAnsi"/>
+        </w:rPr>
+        <w:t xml:space="preserve">. For name, you might enter your full name, or a nickname, or your GitHub username.  Just keep in mind that whatever you use will be associated with </w:t>
+      </w:r>
+      <w:proofErr w:type="gramStart"/>
+      <w:r>
+        <w:rPr>
+          <w:rFonts w:asciiTheme="minorHAnsi" w:hAnsiTheme="minorHAnsi" w:cstheme="minorHAnsi"/>
+        </w:rPr>
+        <w:t>all of</w:t>
+      </w:r>
+      <w:proofErr w:type="gramEnd"/>
+      <w:r>
+        <w:rPr>
+          <w:rFonts w:asciiTheme="minorHAnsi" w:hAnsiTheme="minorHAnsi" w:cstheme="minorHAnsi"/>
+        </w:rPr>
+        <w:t xml:space="preserve"> the changes you make.  For e-mail, you can again use any valid e-mail associated with you. </w:t>
+      </w:r>
+    </w:p>
+    <w:p>
+      <w:pPr>
+        <w:rPr>
+          <w:rFonts w:asciiTheme="minorHAnsi" w:hAnsiTheme="minorHAnsi" w:cstheme="minorHAnsi"/>
+        </w:rPr>
+      </w:pPr>
+    </w:p>
+    <w:p>
+      <w:pPr>
+        <w:rPr>
+          <w:rFonts w:asciiTheme="minorHAnsi" w:hAnsiTheme="minorHAnsi" w:cstheme="minorHAnsi"/>
+        </w:rPr>
+      </w:pPr>
+      <w:r>
+        <w:rPr>
+          <w:rFonts w:asciiTheme="minorHAnsi" w:hAnsiTheme="minorHAnsi" w:cstheme="minorHAnsi"/>
+        </w:rPr>
+        <w:t xml:space="preserve">Enter the following commands one by one on the command line replacing </w:t>
       </w:r>
       <w:r>
         <w:rPr>
           <w:rFonts w:ascii="Courier" w:hAnsi="Courier" w:cstheme="minorHAnsi"/>
-        </w:rPr>
-        <w:t>&lt;…&gt;</w:t>
-      </w:r>
-      <w:r>
-        <w:rPr>
-          <w:rFonts w:asciiTheme="minorHAnsi" w:hAnsiTheme="minorHAnsi" w:cstheme="minorHAnsi"/>
-        </w:rPr>
-        <w:t xml:space="preserve"> with the appropriate values:</w:t>
+          <w:i/>
+          <w:iCs/>
+        </w:rPr>
+        <w:t>&lt;name&gt;</w:t>
+      </w:r>
+      <w:r>
+        <w:rPr>
+          <w:rFonts w:asciiTheme="minorHAnsi" w:hAnsiTheme="minorHAnsi" w:cstheme="minorHAnsi"/>
+        </w:rPr>
+        <w:t xml:space="preserve"> and </w:t>
+      </w:r>
+    </w:p>
+    <w:p>
+      <w:pPr>
+        <w:rPr>
+          <w:rFonts w:asciiTheme="minorHAnsi" w:hAnsiTheme="minorHAnsi" w:cstheme="minorHAnsi"/>
+        </w:rPr>
+      </w:pPr>
+      <w:r>
+        <w:rPr>
+          <w:rFonts w:ascii="Courier" w:hAnsi="Courier" w:cstheme="minorHAnsi"/>
+        </w:rPr>
+        <w:t>&lt;e-mail&gt;</w:t>
+      </w:r>
+      <w:r>
+        <w:rPr>
+          <w:rFonts w:asciiTheme="minorHAnsi" w:hAnsiTheme="minorHAnsi" w:cstheme="minorHAnsi"/>
+        </w:rPr>
+        <w:t xml:space="preserve"> with appropriate values:</w:t>
       </w:r>
     </w:p>
     <w:p>
@@ -1892,7 +1981,29 @@
         <w:rPr>
           <w:rFonts w:ascii="Courier" w:hAnsi="Courier" w:cstheme="minorHAnsi"/>
         </w:rPr>
-        <w:t xml:space="preserve">git config --global user.name &lt;your GitHub username&gt; </w:t>
+        <w:t xml:space="preserve">git config --global user.name </w:t>
+      </w:r>
+      <w:r>
+        <w:rPr>
+          <w:rFonts w:ascii="Courier" w:eastAsiaTheme="minorEastAsia" w:hAnsi="Courier" w:cs="Menlo"/>
+          <w:color w:val="000000"/>
+        </w:rPr>
+        <w:t>"</w:t>
+      </w:r>
+      <w:r>
+        <w:rPr>
+          <w:rFonts w:ascii="Courier" w:hAnsi="Courier" w:cstheme="minorHAnsi"/>
+          <w:i/>
+          <w:iCs/>
+        </w:rPr>
+        <w:t>&lt;name&gt;</w:t>
+      </w:r>
+      <w:r>
+        <w:rPr>
+          <w:rFonts w:ascii="Courier" w:eastAsiaTheme="minorEastAsia" w:hAnsi="Courier" w:cs="Menlo"/>
+          <w:color w:val="000000"/>
+        </w:rPr>
+        <w:t>"</w:t>
       </w:r>
     </w:p>
     <w:p>
@@ -1922,7 +2033,29 @@
         <w:rPr>
           <w:rFonts w:ascii="Courier" w:hAnsi="Courier" w:cstheme="minorHAnsi"/>
         </w:rPr>
-        <w:t xml:space="preserve"> &lt;your e-mail&gt;</w:t>
+        <w:t xml:space="preserve"> </w:t>
+      </w:r>
+      <w:r>
+        <w:rPr>
+          <w:rFonts w:ascii="Courier" w:eastAsiaTheme="minorEastAsia" w:hAnsi="Courier" w:cs="Menlo"/>
+          <w:color w:val="000000"/>
+        </w:rPr>
+        <w:t>"</w:t>
+      </w:r>
+      <w:r>
+        <w:rPr>
+          <w:rFonts w:ascii="Courier" w:hAnsi="Courier" w:cstheme="minorHAnsi"/>
+          <w:i/>
+          <w:iCs/>
+        </w:rPr>
+        <w:t>&lt;e-mail&gt;</w:t>
+      </w:r>
+      <w:r>
+        <w:rPr>
+          <w:rFonts w:ascii="Courier" w:eastAsiaTheme="minorEastAsia" w:hAnsi="Courier" w:cs="Menlo"/>
+          <w:color w:val="000000"/>
+        </w:rPr>
+        <w:t>"</w:t>
       </w:r>
     </w:p>
     <w:p>
@@ -1983,7 +2116,6 @@
         <w:rPr>
           <w:rFonts w:asciiTheme="minorHAnsi" w:hAnsiTheme="minorHAnsi" w:cstheme="minorHAnsi"/>
         </w:rPr>
-        <w:lastRenderedPageBreak/>
         <w:t>Give a screenshot of the commands you used and their output here.  Note: You should see the information that you entered in the above commands.  If not, try those commands again.</w:t>
       </w:r>
     </w:p>
@@ -2412,7 +2544,6 @@
         <w:rPr>
           <w:rFonts w:asciiTheme="minorHAnsi" w:hAnsiTheme="minorHAnsi" w:cstheme="minorHAnsi"/>
         </w:rPr>
-        <w:lastRenderedPageBreak/>
         <w:t>Be sure to keep your eyes open for messages from the Kit-</w:t>
       </w:r>
       <w:proofErr w:type="spellStart"/>
@@ -2519,13 +2650,7 @@
         <w:rPr>
           <w:rFonts w:asciiTheme="minorHAnsi" w:hAnsiTheme="minorHAnsi" w:cstheme="minorHAnsi"/>
         </w:rPr>
-        <w:t>f</w:t>
-      </w:r>
-      <w:r>
-        <w:rPr>
-          <w:rFonts w:asciiTheme="minorHAnsi" w:hAnsiTheme="minorHAnsi" w:cstheme="minorHAnsi"/>
-        </w:rPr>
-        <w:t xml:space="preserve">. Examine the files that are in the directory you found in part c and compare them to the files that are in your fork on GitHub.  Remember that you can use </w:t>
+        <w:t xml:space="preserve">f. Examine the files that are in the directory you found in part c and compare them to the files that are in your fork on GitHub.  Remember that you can use </w:t>
       </w:r>
       <w:r>
         <w:rPr>
@@ -2768,6 +2893,7 @@
         <w:rPr>
           <w:rFonts w:asciiTheme="minorHAnsi" w:hAnsiTheme="minorHAnsi" w:cstheme="minorHAnsi"/>
         </w:rPr>
+        <w:lastRenderedPageBreak/>
         <w:t xml:space="preserve">b. In class we saw that the name </w:t>
       </w:r>
       <w:r>
@@ -2782,7 +2908,13 @@
         <w:rPr>
           <w:rFonts w:asciiTheme="minorHAnsi" w:hAnsiTheme="minorHAnsi" w:cstheme="minorHAnsi"/>
         </w:rPr>
-        <w:t xml:space="preserve"> is used to refer to your fork on GitHub. You should also see this name in the output from part a. This indicates that your clone knows the URL of your origin.  How is the information about the </w:t>
+        <w:t xml:space="preserve"> is used to refer to your fork on GitHub. You should also see this name in the output from part a. This indicates that your clone knows the URL of your origin.  </w:t>
+      </w:r>
+      <w:r>
+        <w:rPr>
+          <w:rFonts w:asciiTheme="minorHAnsi" w:hAnsiTheme="minorHAnsi" w:cstheme="minorHAnsi"/>
+        </w:rPr>
+        <w:t xml:space="preserve">How is the URL of the </w:t>
       </w:r>
       <w:r>
         <w:rPr>
@@ -2868,7 +3000,19 @@
         <w:rPr>
           <w:rFonts w:asciiTheme="minorHAnsi" w:hAnsiTheme="minorHAnsi" w:cstheme="minorHAnsi"/>
         </w:rPr>
-        <w:t xml:space="preserve"> local copy) know about the origin repository from which it was cloned. Which of the four operations discussed in class would require this information?</w:t>
+        <w:t xml:space="preserve"> local copy) know about the origin repository from which it was cloned. Which of the four </w:t>
+      </w:r>
+      <w:r>
+        <w:rPr>
+          <w:rFonts w:asciiTheme="minorHAnsi" w:hAnsiTheme="minorHAnsi" w:cstheme="minorHAnsi"/>
+        </w:rPr>
+        <w:t>workflow steps</w:t>
+      </w:r>
+      <w:r>
+        <w:rPr>
+          <w:rFonts w:asciiTheme="minorHAnsi" w:hAnsiTheme="minorHAnsi" w:cstheme="minorHAnsi"/>
+        </w:rPr>
+        <w:t xml:space="preserve"> would require this information?</w:t>
       </w:r>
     </w:p>
     <w:p>

</xml_diff>